<commit_message>
Made changes to the summary
</commit_message>
<xml_diff>
--- a/AI/626_PrepTest.docx
+++ b/AI/626_PrepTest.docx
@@ -87,13 +87,7 @@
         <w:rPr>
           <w:b/>
         </w:rPr>
-        <w:t>Monotonicity</w:t>
-      </w:r>
-      <w:r>
-        <w:rPr>
-          <w:b/>
-        </w:rPr>
-        <w:t xml:space="preserve"> (3)</w:t>
+        <w:t>Logical entailment in terms of validity and satisfiability</w:t>
       </w:r>
     </w:p>
     <w:p>
@@ -105,49 +99,106 @@
         </w:numPr>
       </w:pPr>
       <w:r>
-        <w:rPr>
-          <w:lang w:val="af-ZA"/>
-        </w:rPr>
-        <w:t xml:space="preserve">The set of entailed sentences (1) can only increase (1) as information is added to the knowledge base (1). Or, for any sentences α and β (1), if KB </w:t>
-      </w:r>
-      <w:r>
-        <w:rPr>
-          <w:rFonts w:ascii="Cambria Math" w:hAnsi="Cambria Math" w:cs="Cambria Math"/>
-          <w:lang w:val="af-ZA"/>
+        <w:t>For any sentences α and β (</w:t>
+      </w:r>
+      <w:r>
+        <w:rPr>
+          <w:rFonts w:ascii="Segoe UI Symbol" w:hAnsi="Segoe UI Symbol" w:cs="Segoe UI Symbol"/>
+        </w:rPr>
+        <w:t>✔</w:t>
+      </w:r>
+      <w:r>
+        <w:t xml:space="preserve">), </w:t>
+      </w:r>
+      <w:r>
+        <w:rPr>
+          <w:rFonts w:ascii="Calibri" w:hAnsi="Calibri" w:cs="Calibri"/>
+        </w:rPr>
+        <w:t>α</w:t>
+      </w:r>
+      <w:r>
+        <w:t xml:space="preserve"> </w:t>
+      </w:r>
+      <w:r>
+        <w:rPr>
+          <w:rFonts w:ascii="Cambria Math" w:hAnsi="Cambria Math" w:cs="Cambria Math"/>
         </w:rPr>
         <w:t>⊨</w:t>
       </w:r>
       <w:r>
-        <w:rPr>
-          <w:lang w:val="af-ZA"/>
-        </w:rPr>
-        <w:t xml:space="preserve"> α (1) then KB </w:t>
-      </w:r>
-      <w:r>
-        <w:rPr>
-          <w:rFonts w:ascii="Cambria Math" w:hAnsi="Cambria Math" w:cs="Cambria Math"/>
-          <w:lang w:val="af-ZA"/>
+        <w:t xml:space="preserve"> </w:t>
+      </w:r>
+      <w:r>
+        <w:rPr>
+          <w:rFonts w:ascii="Calibri" w:hAnsi="Calibri" w:cs="Calibri"/>
+        </w:rPr>
+        <w:t>β</w:t>
+      </w:r>
+      <w:r>
+        <w:t xml:space="preserve"> (</w:t>
+      </w:r>
+      <w:r>
+        <w:rPr>
+          <w:rFonts w:ascii="Segoe UI Symbol" w:hAnsi="Segoe UI Symbol" w:cs="Segoe UI Symbol"/>
+        </w:rPr>
+        <w:t>✔</w:t>
+      </w:r>
+      <w:r>
+        <w:t>) if and only if (</w:t>
+      </w:r>
+      <w:r>
+        <w:rPr>
+          <w:rFonts w:ascii="Segoe UI Symbol" w:hAnsi="Segoe UI Symbol" w:cs="Segoe UI Symbol"/>
+        </w:rPr>
+        <w:t>✔</w:t>
+      </w:r>
+      <w:r>
+        <w:t>) the sentence (</w:t>
+      </w:r>
+      <w:r>
+        <w:rPr>
+          <w:rFonts w:ascii="Calibri" w:hAnsi="Calibri" w:cs="Calibri"/>
+        </w:rPr>
+        <w:t>α</w:t>
+      </w:r>
+      <w:r>
+        <w:t xml:space="preserve"> </w:t>
+      </w:r>
+      <w:r>
+        <w:rPr>
+          <w:rFonts w:ascii="Cambria Math" w:hAnsi="Cambria Math" w:cs="Cambria Math"/>
         </w:rPr>
         <w:t>⋀</w:t>
       </w:r>
       <w:r>
-        <w:rPr>
-          <w:lang w:val="af-ZA"/>
-        </w:rPr>
-        <w:t xml:space="preserve"> β </w:t>
-      </w:r>
-      <w:r>
-        <w:rPr>
-          <w:rFonts w:ascii="Cambria Math" w:hAnsi="Cambria Math" w:cs="Cambria Math"/>
-          <w:lang w:val="af-ZA"/>
-        </w:rPr>
-        <w:t>⊨</w:t>
-      </w:r>
-      <w:r>
-        <w:rPr>
-          <w:lang w:val="af-ZA"/>
-        </w:rPr>
-        <w:t xml:space="preserve"> α (1)</w:t>
+        <w:t xml:space="preserve"> </w:t>
+      </w:r>
+      <w:r>
+        <w:rPr>
+          <w:rFonts w:ascii="Calibri" w:hAnsi="Calibri" w:cs="Calibri"/>
+        </w:rPr>
+        <w:t>¬</w:t>
+      </w:r>
+      <w:r>
+        <w:t>β) (</w:t>
+      </w:r>
+      <w:r>
+        <w:rPr>
+          <w:rFonts w:ascii="Segoe UI Symbol" w:hAnsi="Segoe UI Symbol" w:cs="Segoe UI Symbol"/>
+        </w:rPr>
+        <w:t>✔</w:t>
+      </w:r>
+      <w:r>
+        <w:t>) is unsatisfiable (</w:t>
+      </w:r>
+      <w:r>
+        <w:rPr>
+          <w:rFonts w:ascii="Segoe UI Symbol" w:hAnsi="Segoe UI Symbol" w:cs="Segoe UI Symbol"/>
+        </w:rPr>
+        <w:t>✔</w:t>
+      </w:r>
+      <w:r>
+        <w:t>)</w:t>
       </w:r>
     </w:p>
     <w:p>
@@ -165,7 +216,7 @@
         <w:rPr>
           <w:b/>
         </w:rPr>
-        <w:t>Deduction Theorem</w:t>
+        <w:t>Monotonicity</w:t>
       </w:r>
       <w:r>
         <w:rPr>
@@ -186,7 +237,7 @@
         <w:rPr>
           <w:lang w:val="af-ZA"/>
         </w:rPr>
-        <w:t xml:space="preserve">For any sentences α and β (1), α </w:t>
+        <w:t xml:space="preserve">The set of entailed sentences (1) can only increase (1) as information is added to the knowledge base (1). Or, for any sentences α and β (1), if KB </w:t>
       </w:r>
       <w:r>
         <w:rPr>
@@ -199,20 +250,33 @@
         <w:rPr>
           <w:lang w:val="af-ZA"/>
         </w:rPr>
-        <w:t xml:space="preserve"> β (1) if and only if (1) the sentence (α </w:t>
+        <w:t xml:space="preserve"> α (1) then KB </w:t>
       </w:r>
       <w:r>
         <w:rPr>
           <w:rFonts w:ascii="Cambria Math" w:hAnsi="Cambria Math" w:cs="Cambria Math"/>
           <w:lang w:val="af-ZA"/>
         </w:rPr>
-        <w:t>⇒</w:t>
+        <w:t>⋀</w:t>
       </w:r>
       <w:r>
         <w:rPr>
           <w:lang w:val="af-ZA"/>
         </w:rPr>
-        <w:t xml:space="preserve"> β) (1) is valid (1)</w:t>
+        <w:t xml:space="preserve"> β </w:t>
+      </w:r>
+      <w:r>
+        <w:rPr>
+          <w:rFonts w:ascii="Cambria Math" w:hAnsi="Cambria Math" w:cs="Cambria Math"/>
+          <w:lang w:val="af-ZA"/>
+        </w:rPr>
+        <w:t>⊨</w:t>
+      </w:r>
+      <w:r>
+        <w:rPr>
+          <w:lang w:val="af-ZA"/>
+        </w:rPr>
+        <w:t xml:space="preserve"> α (1)</w:t>
       </w:r>
     </w:p>
     <w:p>
@@ -230,7 +294,13 @@
         <w:rPr>
           <w:b/>
         </w:rPr>
-        <w:t>Satisfiability (3)</w:t>
+        <w:t>Deduction Theorem</w:t>
+      </w:r>
+      <w:r>
+        <w:rPr>
+          <w:b/>
+        </w:rPr>
+        <w:t xml:space="preserve"> (3)</w:t>
       </w:r>
     </w:p>
     <w:p>
@@ -245,7 +315,33 @@
         <w:rPr>
           <w:lang w:val="af-ZA"/>
         </w:rPr>
-        <w:t>A sentence is satisfiable (1) if it is true in, or satisfied by (1), some model (1)</w:t>
+        <w:t xml:space="preserve">For any sentences α and β (1), α </w:t>
+      </w:r>
+      <w:r>
+        <w:rPr>
+          <w:rFonts w:ascii="Cambria Math" w:hAnsi="Cambria Math" w:cs="Cambria Math"/>
+          <w:lang w:val="af-ZA"/>
+        </w:rPr>
+        <w:t>⊨</w:t>
+      </w:r>
+      <w:r>
+        <w:rPr>
+          <w:lang w:val="af-ZA"/>
+        </w:rPr>
+        <w:t xml:space="preserve"> β (1) if and only if (1) the sentence (α </w:t>
+      </w:r>
+      <w:r>
+        <w:rPr>
+          <w:rFonts w:ascii="Cambria Math" w:hAnsi="Cambria Math" w:cs="Cambria Math"/>
+          <w:lang w:val="af-ZA"/>
+        </w:rPr>
+        <w:t>⇒</w:t>
+      </w:r>
+      <w:r>
+        <w:rPr>
+          <w:lang w:val="af-ZA"/>
+        </w:rPr>
+        <w:t xml:space="preserve"> β) (1) is valid (1)</w:t>
       </w:r>
     </w:p>
     <w:p>
@@ -263,7 +359,7 @@
         <w:rPr>
           <w:b/>
         </w:rPr>
-        <w:t>Definitive Clause (4)</w:t>
+        <w:t>Satisfiability (3)</w:t>
       </w:r>
     </w:p>
     <w:p>
@@ -278,7 +374,7 @@
         <w:rPr>
           <w:lang w:val="af-ZA"/>
         </w:rPr>
-        <w:t>A definite clause is a disjunction (1) of literals (1) of which exactly one (1) is positive (1)</w:t>
+        <w:t>A sentence is satisfiable (1) if it is true in, or satisfied by (1), some model (1)</w:t>
       </w:r>
     </w:p>
     <w:p>
@@ -295,9 +391,8 @@
       <w:r>
         <w:rPr>
           <w:b/>
-          <w:lang w:val="af-ZA"/>
-        </w:rPr>
-        <w:t>A sound inference algorithm</w:t>
+        </w:rPr>
+        <w:t>Definitive Clause (4)</w:t>
       </w:r>
     </w:p>
     <w:p>
@@ -309,7 +404,10 @@
         </w:numPr>
       </w:pPr>
       <w:r>
-        <w:t>An inference algorithm (1) that derives (1) only entailed sentences (1) is called sound.</w:t>
+        <w:rPr>
+          <w:lang w:val="af-ZA"/>
+        </w:rPr>
+        <w:t>A definite clause is a disjunction (1) of literals (1) of which exactly one (1) is positive (1)</w:t>
       </w:r>
     </w:p>
     <w:p>
@@ -328,7 +426,7 @@
           <w:b/>
           <w:lang w:val="af-ZA"/>
         </w:rPr>
-        <w:t>A complete inference algorithm</w:t>
+        <w:t>A sound inference algorithm</w:t>
       </w:r>
     </w:p>
     <w:p>
@@ -340,9 +438,209 @@
         </w:numPr>
       </w:pPr>
       <w:r>
+        <w:t>An inference algorithm (1) that derives (1) only entailed sentences (1) is called sound.</w:t>
+      </w:r>
+    </w:p>
+    <w:p>
+      <w:pPr>
+        <w:pStyle w:val="ListParagraph"/>
+        <w:numPr>
+          <w:ilvl w:val="1"/>
+          <w:numId w:val="1"/>
+        </w:numPr>
+        <w:rPr>
+          <w:b/>
+        </w:rPr>
+      </w:pPr>
+      <w:r>
+        <w:rPr>
+          <w:b/>
+          <w:lang w:val="af-ZA"/>
+        </w:rPr>
+        <w:t>A complete inference algorithm</w:t>
+      </w:r>
+    </w:p>
+    <w:p>
+      <w:pPr>
+        <w:pStyle w:val="ListParagraph"/>
+        <w:numPr>
+          <w:ilvl w:val="0"/>
+          <w:numId w:val="12"/>
+        </w:numPr>
+      </w:pPr>
+      <w:r>
         <w:t>An inference algorithm is complete (1) if it can derive any sentence (1) that is entailed (1)</w:t>
       </w:r>
     </w:p>
+    <w:p>
+      <w:pPr>
+        <w:pStyle w:val="ListParagraph"/>
+        <w:numPr>
+          <w:ilvl w:val="1"/>
+          <w:numId w:val="1"/>
+        </w:numPr>
+        <w:rPr>
+          <w:b/>
+        </w:rPr>
+      </w:pPr>
+      <w:r>
+        <w:rPr>
+          <w:b/>
+        </w:rPr>
+        <w:t>A proof by a contradiction</w:t>
+      </w:r>
+    </w:p>
+    <w:p>
+      <w:pPr>
+        <w:pStyle w:val="ListParagraph"/>
+        <w:numPr>
+          <w:ilvl w:val="0"/>
+          <w:numId w:val="12"/>
+        </w:numPr>
+      </w:pPr>
+      <w:r>
+        <w:t xml:space="preserve">For any sentences α and β (1), α </w:t>
+      </w:r>
+      <w:r>
+        <w:rPr>
+          <w:rFonts w:ascii="Cambria Math" w:hAnsi="Cambria Math" w:cs="Cambria Math"/>
+        </w:rPr>
+        <w:t>⊨</w:t>
+      </w:r>
+      <w:r>
+        <w:t xml:space="preserve"> </w:t>
+      </w:r>
+      <w:r>
+        <w:rPr>
+          <w:rFonts w:ascii="Calibri" w:hAnsi="Calibri" w:cs="Calibri"/>
+        </w:rPr>
+        <w:t>β</w:t>
+      </w:r>
+      <w:r>
+        <w:t xml:space="preserve"> (1) if and only if the sentence (</w:t>
+      </w:r>
+      <w:r>
+        <w:rPr>
+          <w:rFonts w:ascii="Calibri" w:hAnsi="Calibri" w:cs="Calibri"/>
+        </w:rPr>
+        <w:t>α</w:t>
+      </w:r>
+      <w:r>
+        <w:t xml:space="preserve"> </w:t>
+      </w:r>
+      <w:r>
+        <w:rPr>
+          <w:rFonts w:ascii="Cambria Math" w:hAnsi="Cambria Math" w:cs="Cambria Math"/>
+        </w:rPr>
+        <w:t>∧</w:t>
+      </w:r>
+      <w:r>
+        <w:t xml:space="preserve"> </w:t>
+      </w:r>
+      <w:r>
+        <w:rPr>
+          <w:rFonts w:ascii="Calibri" w:hAnsi="Calibri" w:cs="Calibri"/>
+        </w:rPr>
+        <w:t>¬β</w:t>
+      </w:r>
+      <w:r>
+        <w:t>) (1) is unsatisfiable (1)</w:t>
+      </w:r>
+    </w:p>
+    <w:p>
+      <w:pPr>
+        <w:pStyle w:val="ListParagraph"/>
+        <w:numPr>
+          <w:ilvl w:val="1"/>
+          <w:numId w:val="1"/>
+        </w:numPr>
+        <w:rPr>
+          <w:b/>
+        </w:rPr>
+      </w:pPr>
+      <w:r>
+        <w:rPr>
+          <w:b/>
+        </w:rPr>
+        <w:t>Logical Equivalence Rules</w:t>
+      </w:r>
+    </w:p>
+    <w:p>
+      <w:pPr>
+        <w:spacing w:line="259" w:lineRule="auto"/>
+      </w:pPr>
+      <w:r>
+        <w:rPr>
+          <w:noProof/>
+          <w:lang w:eastAsia="en-GB"/>
+        </w:rPr>
+        <w:drawing>
+          <wp:anchor distT="0" distB="0" distL="114300" distR="114300" simplePos="0" relativeHeight="251658240" behindDoc="0" locked="0" layoutInCell="1" allowOverlap="1" wp14:anchorId="0213CD82" wp14:editId="4CBFA48E">
+            <wp:simplePos x="0" y="0"/>
+            <wp:positionH relativeFrom="column">
+              <wp:posOffset>10677</wp:posOffset>
+            </wp:positionH>
+            <wp:positionV relativeFrom="paragraph">
+              <wp:posOffset>8358</wp:posOffset>
+            </wp:positionV>
+            <wp:extent cx="5125778" cy="2764465"/>
+            <wp:effectExtent l="0" t="0" r="0" b="0"/>
+            <wp:wrapNone/>
+            <wp:docPr id="2" name="Picture 2"/>
+            <wp:cNvGraphicFramePr>
+              <a:graphicFrameLocks xmlns:a="http://schemas.openxmlformats.org/drawingml/2006/main" noChangeAspect="1"/>
+            </wp:cNvGraphicFramePr>
+            <a:graphic xmlns:a="http://schemas.openxmlformats.org/drawingml/2006/main">
+              <a:graphicData uri="http://schemas.openxmlformats.org/drawingml/2006/picture">
+                <pic:pic xmlns:pic="http://schemas.openxmlformats.org/drawingml/2006/picture">
+                  <pic:nvPicPr>
+                    <pic:cNvPr id="0" name="Picture 4"/>
+                    <pic:cNvPicPr>
+                      <a:picLocks noChangeAspect="1" noChangeArrowheads="1"/>
+                    </pic:cNvPicPr>
+                  </pic:nvPicPr>
+                  <pic:blipFill>
+                    <a:blip r:embed="rId7">
+                      <a:extLst>
+                        <a:ext uri="{28A0092B-C50C-407E-A947-70E740481C1C}">
+                          <a14:useLocalDpi xmlns:a14="http://schemas.microsoft.com/office/drawing/2010/main" val="0"/>
+                        </a:ext>
+                      </a:extLst>
+                    </a:blip>
+                    <a:srcRect/>
+                    <a:stretch>
+                      <a:fillRect/>
+                    </a:stretch>
+                  </pic:blipFill>
+                  <pic:spPr bwMode="auto">
+                    <a:xfrm>
+                      <a:off x="0" y="0"/>
+                      <a:ext cx="5125778" cy="2764465"/>
+                    </a:xfrm>
+                    <a:prstGeom prst="rect">
+                      <a:avLst/>
+                    </a:prstGeom>
+                    <a:noFill/>
+                  </pic:spPr>
+                </pic:pic>
+              </a:graphicData>
+            </a:graphic>
+            <wp14:sizeRelH relativeFrom="page">
+              <wp14:pctWidth>0</wp14:pctWidth>
+            </wp14:sizeRelH>
+            <wp14:sizeRelV relativeFrom="page">
+              <wp14:pctHeight>0</wp14:pctHeight>
+            </wp14:sizeRelV>
+          </wp:anchor>
+        </w:drawing>
+      </w:r>
+      <w:r>
+        <w:br w:type="page"/>
+      </w:r>
+      <w:bookmarkStart w:id="0" w:name="_GoBack"/>
+      <w:bookmarkEnd w:id="0"/>
+    </w:p>
+    <w:p/>
     <w:p>
       <w:pPr>
         <w:pStyle w:val="Heading1"/>
@@ -370,13 +668,7 @@
         <w:rPr>
           <w:b/>
         </w:rPr>
-        <w:t xml:space="preserve"> </w:t>
-      </w:r>
-      <w:r>
-        <w:rPr>
-          <w:b/>
-        </w:rPr>
-        <w:t>(5)</w:t>
+        <w:t xml:space="preserve"> (5)</w:t>
       </w:r>
     </w:p>
     <w:p>
@@ -391,6 +683,8 @@
       <w:r>
         <w:rPr>
           <w:b/>
+          <w:noProof/>
+          <w:lang w:eastAsia="en-GB"/>
         </w:rPr>
         <w:drawing>
           <wp:inline distT="0" distB="0" distL="0" distR="0" wp14:anchorId="2E654E68" wp14:editId="12562D03">
@@ -408,7 +702,7 @@
                     <pic:cNvPicPr/>
                   </pic:nvPicPr>
                   <pic:blipFill>
-                    <a:blip r:embed="rId5"/>
+                    <a:blip r:embed="rId8"/>
                     <a:stretch>
                       <a:fillRect/>
                     </a:stretch>
@@ -473,10 +767,10 @@
             <v:path o:extrusionok="f" gradientshapeok="t" o:connecttype="rect"/>
             <o:lock v:ext="edit" aspectratio="t"/>
           </v:shapetype>
-          <v:shape id="_x0000_i1025" type="#_x0000_t75" style="width:9.2pt;height:17.85pt" o:ole="">
-            <v:imagedata r:id="rId6" o:title=""/>
+          <v:shape id="_x0000_i1025" type="#_x0000_t75" style="width:9.2pt;height:17.6pt" o:ole="">
+            <v:imagedata r:id="rId9" o:title=""/>
           </v:shape>
-          <o:OLEObject Type="Embed" ProgID="Equation.3" ShapeID="_x0000_i1025" DrawAspect="Content" ObjectID="_1723270983" r:id="rId7"/>
+          <o:OLEObject Type="Embed" ProgID="Equation.3" ShapeID="_x0000_i1025" DrawAspect="Content" ObjectID="_1723289694" r:id="rId10"/>
         </w:object>
       </w:r>
       <w:r>
@@ -495,10 +789,10 @@
           <w:szCs w:val="20"/>
         </w:rPr>
         <w:object w:dxaOrig="320" w:dyaOrig="380">
-          <v:shape id="_x0000_i1026" type="#_x0000_t75" style="width:15.55pt;height:19pt" o:ole="">
-            <v:imagedata r:id="rId8" o:title=""/>
+          <v:shape id="_x0000_i1026" type="#_x0000_t75" style="width:15.9pt;height:19.25pt" o:ole="">
+            <v:imagedata r:id="rId11" o:title=""/>
           </v:shape>
-          <o:OLEObject Type="Embed" ProgID="Equation.3" ShapeID="_x0000_i1026" DrawAspect="Content" ObjectID="_1723270984" r:id="rId9"/>
+          <o:OLEObject Type="Embed" ProgID="Equation.3" ShapeID="_x0000_i1026" DrawAspect="Content" ObjectID="_1723289695" r:id="rId12"/>
         </w:object>
       </w:r>
       <w:r>
@@ -677,7 +971,6 @@
         <w:pStyle w:val="Heading1"/>
       </w:pPr>
       <w:r>
-        <w:lastRenderedPageBreak/>
         <w:t>Questio</w:t>
       </w:r>
       <w:r>
@@ -1121,6 +1414,13 @@
           <w:lang w:eastAsia="en-GB"/>
         </w:rPr>
       </w:pPr>
+      <w:r>
+        <w:rPr>
+          <w:rFonts w:eastAsia="Times New Roman" w:cstheme="minorHAnsi"/>
+          <w:lang w:eastAsia="en-GB"/>
+        </w:rPr>
+        <w:br w:type="page"/>
+      </w:r>
     </w:p>
     <w:p>
       <w:pPr>
@@ -1135,6 +1435,7 @@
           <w:rFonts w:eastAsia="Times New Roman"/>
           <w:lang w:eastAsia="en-GB"/>
         </w:rPr>
+        <w:lastRenderedPageBreak/>
         <w:t>Question 4 - Contradiction</w:t>
       </w:r>
     </w:p>
@@ -1160,16 +1461,7 @@
           <w:iCs/>
           <w:color w:val="000000"/>
         </w:rPr>
-        <w:t>How is a proof by contradiction performed? Answer as comprehensive as possible.</w:t>
-      </w:r>
-      <w:r>
-        <w:rPr>
-          <w:rFonts w:cstheme="minorHAnsi"/>
-          <w:b/>
-          <w:iCs/>
-          <w:color w:val="000000"/>
-        </w:rPr>
-        <w:t xml:space="preserve"> (10)</w:t>
+        <w:t>How is a proof by contradiction performed? Answer as comprehensive as possible. (10)</w:t>
       </w:r>
     </w:p>
     <w:p>
@@ -1216,48 +1508,34 @@
           <w:rFonts w:cstheme="minorHAnsi"/>
           <w:color w:val="000000"/>
         </w:rPr>
-        <w:t xml:space="preserve"> ¬β) is unsatisfiable. A sentence in satisfiable if it </w:t>
+        <w:t xml:space="preserve"> ¬β) is unsatisfiable. A sentence in satisfiable if it is true in, or satisfied by, some model. Satisfiability can be checked by enumerating the possible models until one is found that satisfies the sentence. Proving β from α by checking the unsatisfiability of (α </w:t>
+      </w:r>
+      <w:r>
+        <w:rPr>
+          <w:rFonts w:ascii="Cambria Math" w:hAnsi="Cambria Math" w:cs="Cambria Math"/>
+          <w:color w:val="000000"/>
+        </w:rPr>
+        <w:t>∧</w:t>
       </w:r>
       <w:r>
         <w:rPr>
           <w:rFonts w:cstheme="minorHAnsi"/>
           <w:color w:val="000000"/>
         </w:rPr>
-        <w:t>is true</w:t>
+        <w:t xml:space="preserve"> ¬β) corresponds exactly to the standard mathematical proof technique of reductio ad absurdum (literally, “reduction to an absurd thing”). It is also called proof by refutation or proof by contradiction. One assumes a sentence β to be false and shows that this leads to a contradiction with known axioms α. This contradiction is exactly what is meant by saying that the sentence (α </w:t>
+      </w:r>
+      <w:r>
+        <w:rPr>
+          <w:rFonts w:ascii="Cambria Math" w:hAnsi="Cambria Math" w:cs="Cambria Math"/>
+          <w:color w:val="000000"/>
+        </w:rPr>
+        <w:t>∧</w:t>
       </w:r>
       <w:r>
         <w:rPr>
           <w:rFonts w:cstheme="minorHAnsi"/>
           <w:color w:val="000000"/>
         </w:rPr>
-        <w:t xml:space="preserve"> in, or satisfied by, some model. Satisfiability can be checked by enumerating the possible models until one is found that satisfies the sentence. Proving β from α by checking the unsatisfiability of (α </w:t>
-      </w:r>
-      <w:r>
-        <w:rPr>
-          <w:rFonts w:ascii="Cambria Math" w:hAnsi="Cambria Math" w:cs="Cambria Math"/>
-          <w:color w:val="000000"/>
-        </w:rPr>
-        <w:t>∧</w:t>
-      </w:r>
-      <w:r>
-        <w:rPr>
-          <w:rFonts w:cstheme="minorHAnsi"/>
-          <w:color w:val="000000"/>
-        </w:rPr>
-        <w:t xml:space="preserve"> ¬β) corresponds exactly to the standard mathematical proof technique of reductio ad absurdum (literally, “reduction to an absurd thing”). It is also called proof by refutation or proof by contradiction. One assumes a sentence β to be false and shows that this leads to a contradiction with known axioms α. This contradiction is exactly what is meant by saying that the sentence (α </w:t>
-      </w:r>
-      <w:r>
-        <w:rPr>
-          <w:rFonts w:ascii="Cambria Math" w:hAnsi="Cambria Math" w:cs="Cambria Math"/>
-          <w:color w:val="000000"/>
-        </w:rPr>
-        <w:t>∧</w:t>
-      </w:r>
-      <w:r>
-        <w:rPr>
-          <w:rFonts w:cstheme="minorHAnsi"/>
-          <w:color w:val="000000"/>
-        </w:rPr>
         <w:t xml:space="preserve"> ¬β) is unsatisfiable. </w:t>
       </w:r>
     </w:p>
@@ -1333,13 +1611,7 @@
         <w:rPr>
           <w:rFonts w:ascii="Cambria Math" w:hAnsi="Cambria Math" w:cs="Cambria Math"/>
         </w:rPr>
-        <w:t>⇔</w:t>
-      </w:r>
-      <w:r>
-        <w:rPr>
-          <w:rFonts w:ascii="Cambria Math" w:hAnsi="Cambria Math" w:cs="Cambria Math"/>
-        </w:rPr>
-        <w:t xml:space="preserve"> </w:t>
+        <w:t xml:space="preserve">⇔ </w:t>
       </w:r>
       <w:r>
         <w:t>M</w:t>
@@ -1423,13 +1695,7 @@
         <w:rPr>
           <w:rFonts w:ascii="Cambria Math" w:hAnsi="Cambria Math" w:cs="Cambria Math"/>
         </w:rPr>
-        <w:t>⇔</w:t>
-      </w:r>
-      <w:r>
-        <w:rPr>
-          <w:rFonts w:ascii="Cambria Math" w:hAnsi="Cambria Math" w:cs="Cambria Math"/>
-        </w:rPr>
-        <w:t xml:space="preserve"> </w:t>
+        <w:t xml:space="preserve">⇔ </w:t>
       </w:r>
       <w:r>
         <w:t xml:space="preserve">the sentence </w:t>
@@ -1542,8 +1808,6 @@
       <w:r>
         <w:t>) is unsatisfiable</w:t>
       </w:r>
-      <w:bookmarkStart w:id="0" w:name="_GoBack"/>
-      <w:bookmarkEnd w:id="0"/>
     </w:p>
     <w:p>
       <w:pPr>
@@ -2161,6 +2425,7 @@
     </w:p>
     <w:p/>
     <w:sectPr>
+      <w:headerReference w:type="default" r:id="rId13"/>
       <w:pgSz w:w="11906" w:h="16838"/>
       <w:pgMar w:top="1440" w:right="1440" w:bottom="1440" w:left="1440" w:header="708" w:footer="708" w:gutter="0"/>
       <w:cols w:space="708"/>
@@ -2170,6 +2435,76 @@
 </w:document>
 </file>
 
+<file path=word/endnotes.xml><?xml version="1.0" encoding="utf-8"?>
+<w:endnotes xmlns:wpc="http://schemas.microsoft.com/office/word/2010/wordprocessingCanvas" xmlns:cx="http://schemas.microsoft.com/office/drawing/2014/chartex" xmlns:mc="http://schemas.openxmlformats.org/markup-compatibility/2006" xmlns:o="urn:schemas-microsoft-com:office:office" xmlns:r="http://schemas.openxmlformats.org/officeDocument/2006/relationships" xmlns:m="http://schemas.openxmlformats.org/officeDocument/2006/math" xmlns:v="urn:schemas-microsoft-com:vml" xmlns:wp14="http://schemas.microsoft.com/office/word/2010/wordprocessingDrawing" xmlns:wp="http://schemas.openxmlformats.org/drawingml/2006/wordprocessingDrawing" xmlns:w10="urn:schemas-microsoft-com:office:word" xmlns:w="http://schemas.openxmlformats.org/wordprocessingml/2006/main" xmlns:w14="http://schemas.microsoft.com/office/word/2010/wordml" xmlns:w15="http://schemas.microsoft.com/office/word/2012/wordml" xmlns:w16se="http://schemas.microsoft.com/office/word/2015/wordml/symex" xmlns:wpg="http://schemas.microsoft.com/office/word/2010/wordprocessingGroup" xmlns:wpi="http://schemas.microsoft.com/office/word/2010/wordprocessingInk" xmlns:wne="http://schemas.microsoft.com/office/word/2006/wordml" xmlns:wps="http://schemas.microsoft.com/office/word/2010/wordprocessingShape" mc:Ignorable="w14 w15 w16se wp14">
+  <w:endnote w:type="separator" w:id="-1">
+    <w:p>
+      <w:pPr>
+        <w:spacing w:after="0" w:line="240" w:lineRule="auto"/>
+      </w:pPr>
+      <w:r>
+        <w:separator/>
+      </w:r>
+    </w:p>
+  </w:endnote>
+  <w:endnote w:type="continuationSeparator" w:id="0">
+    <w:p>
+      <w:pPr>
+        <w:spacing w:after="0" w:line="240" w:lineRule="auto"/>
+      </w:pPr>
+      <w:r>
+        <w:continuationSeparator/>
+      </w:r>
+    </w:p>
+  </w:endnote>
+</w:endnotes>
+</file>
+
+<file path=word/footnotes.xml><?xml version="1.0" encoding="utf-8"?>
+<w:footnotes xmlns:wpc="http://schemas.microsoft.com/office/word/2010/wordprocessingCanvas" xmlns:cx="http://schemas.microsoft.com/office/drawing/2014/chartex" xmlns:mc="http://schemas.openxmlformats.org/markup-compatibility/2006" xmlns:o="urn:schemas-microsoft-com:office:office" xmlns:r="http://schemas.openxmlformats.org/officeDocument/2006/relationships" xmlns:m="http://schemas.openxmlformats.org/officeDocument/2006/math" xmlns:v="urn:schemas-microsoft-com:vml" xmlns:wp14="http://schemas.microsoft.com/office/word/2010/wordprocessingDrawing" xmlns:wp="http://schemas.openxmlformats.org/drawingml/2006/wordprocessingDrawing" xmlns:w10="urn:schemas-microsoft-com:office:word" xmlns:w="http://schemas.openxmlformats.org/wordprocessingml/2006/main" xmlns:w14="http://schemas.microsoft.com/office/word/2010/wordml" xmlns:w15="http://schemas.microsoft.com/office/word/2012/wordml" xmlns:w16se="http://schemas.microsoft.com/office/word/2015/wordml/symex" xmlns:wpg="http://schemas.microsoft.com/office/word/2010/wordprocessingGroup" xmlns:wpi="http://schemas.microsoft.com/office/word/2010/wordprocessingInk" xmlns:wne="http://schemas.microsoft.com/office/word/2006/wordml" xmlns:wps="http://schemas.microsoft.com/office/word/2010/wordprocessingShape" mc:Ignorable="w14 w15 w16se wp14">
+  <w:footnote w:type="separator" w:id="-1">
+    <w:p>
+      <w:pPr>
+        <w:spacing w:after="0" w:line="240" w:lineRule="auto"/>
+      </w:pPr>
+      <w:r>
+        <w:separator/>
+      </w:r>
+    </w:p>
+  </w:footnote>
+  <w:footnote w:type="continuationSeparator" w:id="0">
+    <w:p>
+      <w:pPr>
+        <w:spacing w:after="0" w:line="240" w:lineRule="auto"/>
+      </w:pPr>
+      <w:r>
+        <w:continuationSeparator/>
+      </w:r>
+    </w:p>
+  </w:footnote>
+</w:footnotes>
+</file>
+
+<file path=word/header1.xml><?xml version="1.0" encoding="utf-8"?>
+<w:hdr xmlns:wpc="http://schemas.microsoft.com/office/word/2010/wordprocessingCanvas" xmlns:cx="http://schemas.microsoft.com/office/drawing/2014/chartex" xmlns:mc="http://schemas.openxmlformats.org/markup-compatibility/2006" xmlns:o="urn:schemas-microsoft-com:office:office" xmlns:r="http://schemas.openxmlformats.org/officeDocument/2006/relationships" xmlns:m="http://schemas.openxmlformats.org/officeDocument/2006/math" xmlns:v="urn:schemas-microsoft-com:vml" xmlns:wp14="http://schemas.microsoft.com/office/word/2010/wordprocessingDrawing" xmlns:wp="http://schemas.openxmlformats.org/drawingml/2006/wordprocessingDrawing" xmlns:w10="urn:schemas-microsoft-com:office:word" xmlns:w="http://schemas.openxmlformats.org/wordprocessingml/2006/main" xmlns:w14="http://schemas.microsoft.com/office/word/2010/wordml" xmlns:w15="http://schemas.microsoft.com/office/word/2012/wordml" xmlns:w16se="http://schemas.microsoft.com/office/word/2015/wordml/symex" xmlns:wpg="http://schemas.microsoft.com/office/word/2010/wordprocessingGroup" xmlns:wpi="http://schemas.microsoft.com/office/word/2010/wordprocessingInk" xmlns:wne="http://schemas.microsoft.com/office/word/2006/wordml" xmlns:wps="http://schemas.microsoft.com/office/word/2010/wordprocessingShape" mc:Ignorable="w14 w15 w16se wp14">
+  <w:p>
+    <w:pPr>
+      <w:pStyle w:val="Header"/>
+    </w:pPr>
+    <w:r>
+      <w:t>ITRI 626 – Artificial Intelligence</w:t>
+    </w:r>
+    <w:r>
+      <w:tab/>
+    </w:r>
+    <w:r>
+      <w:tab/>
+      <w:t>Hano Strydom – 31597793</w:t>
+    </w:r>
+  </w:p>
+</w:hdr>
+</file>
+
 <file path=word/numbering.xml><?xml version="1.0" encoding="utf-8"?>
 <w:numbering xmlns:wpc="http://schemas.microsoft.com/office/word/2010/wordprocessingCanvas" xmlns:cx="http://schemas.microsoft.com/office/drawing/2014/chartex" xmlns:mc="http://schemas.openxmlformats.org/markup-compatibility/2006" xmlns:o="urn:schemas-microsoft-com:office:office" xmlns:r="http://schemas.openxmlformats.org/officeDocument/2006/relationships" xmlns:m="http://schemas.openxmlformats.org/officeDocument/2006/math" xmlns:v="urn:schemas-microsoft-com:vml" xmlns:wp14="http://schemas.microsoft.com/office/word/2010/wordprocessingDrawing" xmlns:wp="http://schemas.openxmlformats.org/drawingml/2006/wordprocessingDrawing" xmlns:w10="urn:schemas-microsoft-com:office:word" xmlns:w="http://schemas.openxmlformats.org/wordprocessingml/2006/main" xmlns:w14="http://schemas.microsoft.com/office/word/2010/wordml" xmlns:w15="http://schemas.microsoft.com/office/word/2012/wordml" xmlns:w16se="http://schemas.microsoft.com/office/word/2015/wordml/symex" xmlns:wpg="http://schemas.microsoft.com/office/word/2010/wordprocessingGroup" xmlns:wpi="http://schemas.microsoft.com/office/word/2010/wordprocessingInk" xmlns:wne="http://schemas.microsoft.com/office/word/2006/wordml" xmlns:wps="http://schemas.microsoft.com/office/word/2010/wordprocessingShape" mc:Ignorable="w14 w15 w16se wp14">
   <w:abstractNum w:abstractNumId="0" w15:restartNumberingAfterBreak="0">
@@ -2740,7 +3075,7 @@
   <w:abstractNum w:abstractNumId="5" w15:restartNumberingAfterBreak="0">
     <w:nsid w:val="4BA95C17"/>
     <w:multiLevelType w:val="hybridMultilevel"/>
-    <w:tmpl w:val="B2BA0560"/>
+    <w:tmpl w:val="F82AF924"/>
     <w:lvl w:ilvl="0" w:tplc="08090001">
       <w:start w:val="1"/>
       <w:numFmt w:val="bullet"/>
@@ -4197,6 +4532,7 @@
   <w:style w:type="character" w:default="1" w:styleId="DefaultParagraphFont">
     <w:name w:val="Default Paragraph Font"/>
     <w:uiPriority w:val="1"/>
+    <w:semiHidden/>
     <w:unhideWhenUsed/>
   </w:style>
   <w:style w:type="table" w:default="1" w:styleId="TableNormal">
@@ -4265,6 +4601,50 @@
     <w:name w:val="apple-tab-span"/>
     <w:basedOn w:val="DefaultParagraphFont"/>
     <w:rsid w:val="00F1168A"/>
+  </w:style>
+  <w:style w:type="paragraph" w:styleId="Header">
+    <w:name w:val="header"/>
+    <w:basedOn w:val="Normal"/>
+    <w:link w:val="HeaderChar"/>
+    <w:uiPriority w:val="99"/>
+    <w:unhideWhenUsed/>
+    <w:rsid w:val="00B66535"/>
+    <w:pPr>
+      <w:tabs>
+        <w:tab w:val="center" w:pos="4513"/>
+        <w:tab w:val="right" w:pos="9026"/>
+      </w:tabs>
+      <w:spacing w:after="0" w:line="240" w:lineRule="auto"/>
+    </w:pPr>
+  </w:style>
+  <w:style w:type="character" w:customStyle="1" w:styleId="HeaderChar">
+    <w:name w:val="Header Char"/>
+    <w:basedOn w:val="DefaultParagraphFont"/>
+    <w:link w:val="Header"/>
+    <w:uiPriority w:val="99"/>
+    <w:rsid w:val="00B66535"/>
+  </w:style>
+  <w:style w:type="paragraph" w:styleId="Footer">
+    <w:name w:val="footer"/>
+    <w:basedOn w:val="Normal"/>
+    <w:link w:val="FooterChar"/>
+    <w:uiPriority w:val="99"/>
+    <w:unhideWhenUsed/>
+    <w:rsid w:val="00B66535"/>
+    <w:pPr>
+      <w:tabs>
+        <w:tab w:val="center" w:pos="4513"/>
+        <w:tab w:val="right" w:pos="9026"/>
+      </w:tabs>
+      <w:spacing w:after="0" w:line="240" w:lineRule="auto"/>
+    </w:pPr>
+  </w:style>
+  <w:style w:type="character" w:customStyle="1" w:styleId="FooterChar">
+    <w:name w:val="Footer Char"/>
+    <w:basedOn w:val="DefaultParagraphFont"/>
+    <w:link w:val="Footer"/>
+    <w:uiPriority w:val="99"/>
+    <w:rsid w:val="00B66535"/>
   </w:style>
 </w:styles>
 </file>

</xml_diff>